<commit_message>
Use case 1 robustness
</commit_message>
<xml_diff>
--- a/Παραδοτέο 2/Robustness-diagrams-v0.1.docx
+++ b/Παραδοτέο 2/Robustness-diagrams-v0.1.docx
@@ -8,8 +8,8 @@
         <w:rPr>
           <w:b/>
           <w:bCs/>
-          <w:sz w:val="32"/>
-          <w:szCs w:val="32"/>
+          <w:sz w:val="28"/>
+          <w:szCs w:val="28"/>
         </w:rPr>
       </w:pPr>
     </w:p>
@@ -19,30 +19,26 @@
         <w:rPr>
           <w:b/>
           <w:bCs/>
-          <w:sz w:val="32"/>
-          <w:szCs w:val="32"/>
-        </w:rPr>
-      </w:pPr>
-    </w:p>
-    <w:p>
-      <w:pPr>
-        <w:jc w:val="center"/>
+          <w:sz w:val="28"/>
+          <w:szCs w:val="28"/>
+        </w:rPr>
+      </w:pPr>
+      <w:r>
         <w:rPr>
           <w:b/>
           <w:bCs/>
-          <w:sz w:val="32"/>
-          <w:szCs w:val="32"/>
-        </w:rPr>
-      </w:pPr>
+          <w:sz w:val="28"/>
+          <w:szCs w:val="28"/>
+        </w:rPr>
+        <w:t>Τεχνολογία Λογισμικού</w:t>
+      </w:r>
     </w:p>
     <w:p>
       <w:pPr>
         <w:jc w:val="center"/>
         <w:rPr>
-          <w:b/>
-          <w:bCs/>
-          <w:sz w:val="32"/>
-          <w:szCs w:val="32"/>
+          <w:sz w:val="28"/>
+          <w:szCs w:val="28"/>
         </w:rPr>
       </w:pPr>
     </w:p>
@@ -50,110 +46,59 @@
       <w:pPr>
         <w:jc w:val="center"/>
         <w:rPr>
-          <w:b/>
-          <w:bCs/>
-          <w:sz w:val="32"/>
-          <w:szCs w:val="32"/>
-        </w:rPr>
-      </w:pPr>
-    </w:p>
-    <w:p>
-      <w:pPr>
-        <w:jc w:val="center"/>
-        <w:rPr>
-          <w:b/>
-          <w:bCs/>
-          <w:sz w:val="32"/>
-          <w:szCs w:val="32"/>
-        </w:rPr>
-      </w:pPr>
-    </w:p>
-    <w:p>
-      <w:pPr>
-        <w:jc w:val="center"/>
-        <w:rPr>
-          <w:b/>
-          <w:bCs/>
-          <w:sz w:val="32"/>
-          <w:szCs w:val="32"/>
-        </w:rPr>
-      </w:pPr>
-      <w:r>
-        <w:rPr>
-          <w:b/>
-          <w:bCs/>
-          <w:sz w:val="32"/>
-          <w:szCs w:val="32"/>
-        </w:rPr>
-        <w:t>Τεχνολογία Λογισμικού</w:t>
-      </w:r>
-    </w:p>
-    <w:p>
-      <w:pPr>
-        <w:jc w:val="center"/>
-        <w:rPr>
-          <w:sz w:val="32"/>
-          <w:szCs w:val="32"/>
-        </w:rPr>
-      </w:pPr>
-    </w:p>
-    <w:p>
-      <w:pPr>
-        <w:jc w:val="center"/>
-        <w:rPr>
-          <w:sz w:val="32"/>
-          <w:szCs w:val="32"/>
-        </w:rPr>
-      </w:pPr>
-      <w:r>
-        <w:rPr>
-          <w:sz w:val="32"/>
-          <w:szCs w:val="32"/>
+          <w:sz w:val="28"/>
+          <w:szCs w:val="28"/>
+        </w:rPr>
+      </w:pPr>
+      <w:r>
+        <w:rPr>
+          <w:sz w:val="28"/>
+          <w:szCs w:val="28"/>
           <w:lang w:val="en-US"/>
         </w:rPr>
         <w:t>Robustness</w:t>
       </w:r>
       <w:r>
         <w:rPr>
-          <w:sz w:val="32"/>
-          <w:szCs w:val="32"/>
+          <w:sz w:val="28"/>
+          <w:szCs w:val="28"/>
         </w:rPr>
         <w:t>-</w:t>
       </w:r>
       <w:r>
         <w:rPr>
-          <w:sz w:val="32"/>
-          <w:szCs w:val="32"/>
+          <w:sz w:val="28"/>
+          <w:szCs w:val="28"/>
           <w:lang w:val="en-US"/>
         </w:rPr>
         <w:t>diagrams</w:t>
       </w:r>
       <w:r>
         <w:rPr>
-          <w:sz w:val="32"/>
-          <w:szCs w:val="32"/>
+          <w:sz w:val="28"/>
+          <w:szCs w:val="28"/>
         </w:rPr>
         <w:t>-</w:t>
       </w:r>
       <w:r>
         <w:rPr>
-          <w:sz w:val="32"/>
-          <w:szCs w:val="32"/>
+          <w:sz w:val="28"/>
+          <w:szCs w:val="28"/>
           <w:lang w:val="en-US"/>
         </w:rPr>
         <w:t>v</w:t>
       </w:r>
       <w:r>
         <w:rPr>
-          <w:sz w:val="32"/>
-          <w:szCs w:val="32"/>
+          <w:sz w:val="28"/>
+          <w:szCs w:val="28"/>
         </w:rPr>
         <w:t>0.</w:t>
       </w:r>
       <w:r>
         <w:rPr>
-          <w:sz w:val="32"/>
-          <w:szCs w:val="32"/>
+          <w:sz w:val="28"/>
+          <w:szCs w:val="28"/>
         </w:rPr>
         <w:t>1</w:t>
       </w:r>
@@ -175,16 +120,16 @@
           <w:szCs w:val="32"/>
         </w:rPr>
         <w:drawing>
-          <wp:anchor distT="0" distB="0" distL="114300" distR="114300" simplePos="0" relativeHeight="251659264" behindDoc="0" locked="0" layoutInCell="1" allowOverlap="1" wp14:anchorId="15399F8E" wp14:editId="4D417BCD">
+          <wp:anchor distT="0" distB="0" distL="114300" distR="114300" simplePos="0" relativeHeight="251659264" behindDoc="0" locked="0" layoutInCell="1" allowOverlap="1" wp14:anchorId="15399F8E" wp14:editId="08D1F64D">
             <wp:simplePos x="0" y="0"/>
             <wp:positionH relativeFrom="column">
-              <wp:posOffset>1429385</wp:posOffset>
+              <wp:posOffset>3358934</wp:posOffset>
             </wp:positionH>
             <wp:positionV relativeFrom="paragraph">
-              <wp:posOffset>379998</wp:posOffset>
+              <wp:posOffset>379095</wp:posOffset>
             </wp:positionV>
-            <wp:extent cx="2543175" cy="1656080"/>
-            <wp:effectExtent l="0" t="0" r="0" b="0"/>
+            <wp:extent cx="2273935" cy="1480185"/>
+            <wp:effectExtent l="0" t="0" r="0" b="5715"/>
             <wp:wrapTopAndBottom/>
             <wp:docPr id="118744323" name="Εικόνα 1" descr="Εικόνα που περιέχει σχεδίαση&#10;&#10;Περιγραφή που δημιουργήθηκε αυτόματα"/>
             <wp:cNvGraphicFramePr>
@@ -212,7 +157,7 @@
                   <pic:spPr>
                     <a:xfrm>
                       <a:off x="0" y="0"/>
-                      <a:ext cx="2543175" cy="1656080"/>
+                      <a:ext cx="2273935" cy="1480185"/>
                     </a:xfrm>
                     <a:prstGeom prst="roundRect">
                       <a:avLst>
@@ -251,9 +196,122 @@
         </w:rPr>
       </w:pPr>
     </w:p>
+    <w:p/>
     <w:p>
       <w:pPr>
         <w:jc w:val="center"/>
+      </w:pPr>
+      <w:r>
+        <w:t>Γιαννέλη Χριστίνα</w:t>
+      </w:r>
+      <w:r>
+        <w:t xml:space="preserve"> </w:t>
+      </w:r>
+      <w:r>
+        <w:t xml:space="preserve"> ΑΜ: 1090055</w:t>
+      </w:r>
+      <w:r>
+        <w:t xml:space="preserve"> </w:t>
+      </w:r>
+      <w:r>
+        <w:t>4o έτος</w:t>
+      </w:r>
+    </w:p>
+    <w:p>
+      <w:pPr>
+        <w:jc w:val="center"/>
+      </w:pPr>
+    </w:p>
+    <w:p>
+      <w:pPr>
+        <w:jc w:val="center"/>
+      </w:pPr>
+      <w:r>
+        <w:t>Καραγε</w:t>
+      </w:r>
+      <w:r>
+        <w:t>ώ</w:t>
+      </w:r>
+      <w:r>
+        <w:t>ργος</w:t>
+      </w:r>
+      <w:r>
+        <w:t xml:space="preserve"> </w:t>
+      </w:r>
+      <w:r>
+        <w:t>-</w:t>
+      </w:r>
+      <w:r>
+        <w:t xml:space="preserve"> </w:t>
+      </w:r>
+      <w:r>
+        <w:t>Γεωργ</w:t>
+      </w:r>
+      <w:r>
+        <w:t>ό</w:t>
+      </w:r>
+      <w:r>
+        <w:t>πουλος Πολύκαρπος</w:t>
+      </w:r>
+      <w:r>
+        <w:t xml:space="preserve"> </w:t>
+      </w:r>
+      <w:r>
+        <w:t xml:space="preserve"> ΑΜ:1051332</w:t>
+      </w:r>
+      <w:r>
+        <w:t xml:space="preserve"> </w:t>
+      </w:r>
+      <w:r>
+        <w:t xml:space="preserve"> 9° έτος</w:t>
+      </w:r>
+    </w:p>
+    <w:p>
+      <w:pPr>
+        <w:jc w:val="center"/>
+      </w:pPr>
+    </w:p>
+    <w:p>
+      <w:pPr>
+        <w:jc w:val="center"/>
+      </w:pPr>
+      <w:r>
+        <w:t>Μπαλής Γεώργιος, ΑΜ: 1040996 (παλαιός 235230)</w:t>
+      </w:r>
+      <w:r>
+        <w:t xml:space="preserve"> </w:t>
+      </w:r>
+      <w:r>
+        <w:t>14ο έτος</w:t>
+      </w:r>
+    </w:p>
+    <w:p>
+      <w:pPr>
+        <w:jc w:val="center"/>
+      </w:pPr>
+    </w:p>
+    <w:p>
+      <w:pPr>
+        <w:jc w:val="center"/>
+      </w:pPr>
+      <w:r>
+        <w:t>Νεζερίτης Μάριος, ΑΜ: 1080400</w:t>
+      </w:r>
+      <w:r>
+        <w:t xml:space="preserve"> </w:t>
+      </w:r>
+      <w:r>
+        <w:t xml:space="preserve"> 5ο </w:t>
+      </w:r>
+      <w:r>
+        <w:t>έ</w:t>
+      </w:r>
+      <w:r>
+        <w:t>τος.</w:t>
+      </w:r>
+    </w:p>
+    <w:p>
+      <w:pPr>
         <w:rPr>
           <w:sz w:val="32"/>
           <w:szCs w:val="32"/>
@@ -262,6 +320,7 @@
     </w:p>
     <w:p>
       <w:pPr>
+        <w:jc w:val="center"/>
         <w:rPr>
           <w:sz w:val="32"/>
           <w:szCs w:val="32"/>
@@ -272,156 +331,6 @@
       <w:pPr>
         <w:jc w:val="center"/>
         <w:rPr>
-          <w:sz w:val="32"/>
-          <w:szCs w:val="32"/>
-        </w:rPr>
-      </w:pPr>
-    </w:p>
-    <w:p/>
-    <w:p>
-      <w:pPr>
-        <w:jc w:val="center"/>
-      </w:pPr>
-      <w:r>
-        <w:t>Γιαννέλη Χριστίνα</w:t>
-      </w:r>
-      <w:r>
-        <w:t xml:space="preserve"> </w:t>
-      </w:r>
-      <w:r>
-        <w:t xml:space="preserve"> ΑΜ: 1090055</w:t>
-      </w:r>
-      <w:r>
-        <w:t xml:space="preserve"> </w:t>
-      </w:r>
-      <w:r>
-        <w:t>4o έτος</w:t>
-      </w:r>
-    </w:p>
-    <w:p>
-      <w:pPr>
-        <w:jc w:val="center"/>
-      </w:pPr>
-    </w:p>
-    <w:p>
-      <w:pPr>
-        <w:jc w:val="center"/>
-      </w:pPr>
-      <w:r>
-        <w:t>Καραγε</w:t>
-      </w:r>
-      <w:r>
-        <w:t>ώ</w:t>
-      </w:r>
-      <w:r>
-        <w:t>ργος</w:t>
-      </w:r>
-      <w:r>
-        <w:t xml:space="preserve"> </w:t>
-      </w:r>
-      <w:r>
-        <w:t>-</w:t>
-      </w:r>
-      <w:r>
-        <w:t xml:space="preserve"> </w:t>
-      </w:r>
-      <w:r>
-        <w:t>Γεωργ</w:t>
-      </w:r>
-      <w:r>
-        <w:t>ό</w:t>
-      </w:r>
-      <w:r>
-        <w:t>πουλος Πολύκαρπος</w:t>
-      </w:r>
-      <w:r>
-        <w:t xml:space="preserve"> </w:t>
-      </w:r>
-      <w:r>
-        <w:t xml:space="preserve"> ΑΜ:1051332</w:t>
-      </w:r>
-      <w:r>
-        <w:t xml:space="preserve"> </w:t>
-      </w:r>
-      <w:r>
-        <w:t xml:space="preserve"> 9° έτος</w:t>
-      </w:r>
-    </w:p>
-    <w:p>
-      <w:pPr>
-        <w:jc w:val="center"/>
-      </w:pPr>
-    </w:p>
-    <w:p>
-      <w:pPr>
-        <w:jc w:val="center"/>
-      </w:pPr>
-      <w:r>
-        <w:t>Μπαλής Γεώργιος, ΑΜ: 1040996 (παλαιός 235230)</w:t>
-      </w:r>
-      <w:r>
-        <w:t xml:space="preserve"> </w:t>
-      </w:r>
-      <w:r>
-        <w:t>14ο έτος</w:t>
-      </w:r>
-    </w:p>
-    <w:p>
-      <w:pPr>
-        <w:jc w:val="center"/>
-      </w:pPr>
-    </w:p>
-    <w:p>
-      <w:pPr>
-        <w:jc w:val="center"/>
-      </w:pPr>
-      <w:r>
-        <w:t>Νεζερίτης Μάριος, ΑΜ: 1080400</w:t>
-      </w:r>
-      <w:r>
-        <w:t xml:space="preserve"> </w:t>
-      </w:r>
-      <w:r>
-        <w:t xml:space="preserve"> 5ο </w:t>
-      </w:r>
-      <w:r>
-        <w:t>έ</w:t>
-      </w:r>
-      <w:r>
-        <w:t>τος.</w:t>
-      </w:r>
-    </w:p>
-    <w:p>
-      <w:pPr>
-        <w:jc w:val="center"/>
-        <w:rPr>
-          <w:sz w:val="32"/>
-          <w:szCs w:val="32"/>
-        </w:rPr>
-      </w:pPr>
-    </w:p>
-    <w:p>
-      <w:pPr>
-        <w:jc w:val="center"/>
-        <w:rPr>
-          <w:sz w:val="32"/>
-          <w:szCs w:val="32"/>
-        </w:rPr>
-      </w:pPr>
-    </w:p>
-    <w:p>
-      <w:pPr>
-        <w:jc w:val="center"/>
-        <w:rPr>
-          <w:sz w:val="32"/>
-          <w:szCs w:val="32"/>
-        </w:rPr>
-      </w:pPr>
-    </w:p>
-    <w:p>
-      <w:pPr>
-        <w:jc w:val="center"/>
-        <w:rPr>
           <w:color w:val="4472C4" w:themeColor="accent1"/>
           <w:lang w:val="en-US"/>
         </w:rPr>
@@ -434,20 +343,86 @@
         <w:t>https://github.com/ChristineGi/LeaseIt</w:t>
       </w:r>
     </w:p>
-    <w:p/>
-    <w:p/>
-    <w:p/>
-    <w:p/>
-    <w:p/>
-    <w:p/>
-    <w:p/>
-    <w:p/>
-    <w:p/>
+    <w:p>
+      <w:pPr>
+        <w:rPr>
+          <w:lang w:val="en-US"/>
+        </w:rPr>
+      </w:pPr>
+      <w:r>
+        <w:rPr>
+          <w:noProof/>
+          <w:lang w:val="en-US"/>
+        </w:rPr>
+        <w:lastRenderedPageBreak/>
+        <w:drawing>
+          <wp:anchor distT="0" distB="0" distL="114300" distR="114300" simplePos="0" relativeHeight="251660288" behindDoc="0" locked="0" layoutInCell="1" allowOverlap="1" wp14:anchorId="07A25568" wp14:editId="30B54966">
+            <wp:simplePos x="0" y="0"/>
+            <wp:positionH relativeFrom="column">
+              <wp:posOffset>-49530</wp:posOffset>
+            </wp:positionH>
+            <wp:positionV relativeFrom="paragraph">
+              <wp:posOffset>88</wp:posOffset>
+            </wp:positionV>
+            <wp:extent cx="9126855" cy="5732780"/>
+            <wp:effectExtent l="0" t="0" r="4445" b="0"/>
+            <wp:wrapTopAndBottom/>
+            <wp:docPr id="278891750" name="Εικόνα 2" descr="Εικόνα που περιέχει κείμενο, διάγραμμα, γραφικός χαρακτήρας, Σχέδιο&#10;&#10;Περιγραφή που δημιουργήθηκε αυτόματα"/>
+            <wp:cNvGraphicFramePr>
+              <a:graphicFrameLocks xmlns:a="http://schemas.openxmlformats.org/drawingml/2006/main" noChangeAspect="1"/>
+            </wp:cNvGraphicFramePr>
+            <a:graphic xmlns:a="http://schemas.openxmlformats.org/drawingml/2006/main">
+              <a:graphicData uri="http://schemas.openxmlformats.org/drawingml/2006/picture">
+                <pic:pic xmlns:pic="http://schemas.openxmlformats.org/drawingml/2006/picture">
+                  <pic:nvPicPr>
+                    <pic:cNvPr id="278891750" name="Εικόνα 2" descr="Εικόνα που περιέχει κείμενο, διάγραμμα, γραφικός χαρακτήρας, Σχέδιο&#10;&#10;Περιγραφή που δημιουργήθηκε αυτόματα"/>
+                    <pic:cNvPicPr/>
+                  </pic:nvPicPr>
+                  <pic:blipFill>
+                    <a:blip r:embed="rId8">
+                      <a:extLst>
+                        <a:ext uri="{28A0092B-C50C-407E-A947-70E740481C1C}">
+                          <a14:useLocalDpi xmlns:a14="http://schemas.microsoft.com/office/drawing/2010/main" val="0"/>
+                        </a:ext>
+                      </a:extLst>
+                    </a:blip>
+                    <a:stretch>
+                      <a:fillRect/>
+                    </a:stretch>
+                  </pic:blipFill>
+                  <pic:spPr>
+                    <a:xfrm>
+                      <a:off x="0" y="0"/>
+                      <a:ext cx="9126855" cy="5732780"/>
+                    </a:xfrm>
+                    <a:prstGeom prst="rect">
+                      <a:avLst/>
+                    </a:prstGeom>
+                  </pic:spPr>
+                </pic:pic>
+              </a:graphicData>
+            </a:graphic>
+            <wp14:sizeRelH relativeFrom="page">
+              <wp14:pctWidth>0</wp14:pctWidth>
+            </wp14:sizeRelH>
+            <wp14:sizeRelV relativeFrom="page">
+              <wp14:pctHeight>0</wp14:pctHeight>
+            </wp14:sizeRelV>
+          </wp:anchor>
+        </w:drawing>
+      </w:r>
+    </w:p>
+    <w:p>
+      <w:r>
+        <w:lastRenderedPageBreak/>
+        <w:t xml:space="preserve"> </w:t>
+      </w:r>
+    </w:p>
     <w:sectPr>
-      <w:footerReference w:type="even" r:id="rId8"/>
-      <w:footerReference w:type="default" r:id="rId9"/>
-      <w:pgSz w:w="11906" w:h="16838"/>
-      <w:pgMar w:top="1440" w:right="1800" w:bottom="1440" w:left="1800" w:header="708" w:footer="708" w:gutter="0"/>
+      <w:footerReference w:type="even" r:id="rId9"/>
+      <w:footerReference w:type="default" r:id="rId10"/>
+      <w:pgSz w:w="16838" w:h="11906" w:orient="landscape"/>
+      <w:pgMar w:top="1800" w:right="1440" w:bottom="1800" w:left="1440" w:header="708" w:footer="708" w:gutter="0"/>
       <w:cols w:space="708"/>
       <w:docGrid w:linePitch="360"/>
     </w:sectPr>
@@ -1219,6 +1194,27 @@
     <w:unhideWhenUsed/>
     <w:rsid w:val="00171787"/>
   </w:style>
+  <w:style w:type="paragraph" w:styleId="a5">
+    <w:name w:val="header"/>
+    <w:basedOn w:val="a"/>
+    <w:link w:val="Char0"/>
+    <w:uiPriority w:val="99"/>
+    <w:unhideWhenUsed/>
+    <w:rsid w:val="00CF130C"/>
+    <w:pPr>
+      <w:tabs>
+        <w:tab w:val="center" w:pos="4153"/>
+        <w:tab w:val="right" w:pos="8306"/>
+      </w:tabs>
+    </w:pPr>
+  </w:style>
+  <w:style w:type="character" w:customStyle="1" w:styleId="Char0">
+    <w:name w:val="Κεφαλίδα Char"/>
+    <w:basedOn w:val="a0"/>
+    <w:link w:val="a5"/>
+    <w:uiPriority w:val="99"/>
+    <w:rsid w:val="00CF130C"/>
+  </w:style>
 </w:styles>
 </file>
 

</xml_diff>